<commit_message>
chore: ignore some developer specific files.
</commit_message>
<xml_diff>
--- a/docs/Bill_Splitter_Requirements_Final.docx
+++ b/docs/Bill_Splitter_Requirements_Final.docx
@@ -7,7 +7,13 @@
         <w:pStyle w:val="Heading1"/>
       </w:pPr>
       <w:r>
-        <w:t>Bill Splitter App – Requirements Draft (v1)</w:t>
+        <w:t>Bill Splitter App – Requirements Draft (v1</w:t>
+      </w:r>
+      <w:r>
+        <w:t>.1</w:t>
+      </w:r>
+      <w:r>
+        <w:t>)</w:t>
       </w:r>
     </w:p>
     <w:p>
@@ -20,7 +26,15 @@
     </w:p>
     <w:p>
       <w:r>
-        <w:t>An Android app for organizers to quickly and transparently split group bills. The organizer alone uses the app—participants do not need to install anything. The app supports both receipt OCR and manual entry, and produces per-person totals with Thai PromptPay QR codes for easy payment.</w:t>
+        <w:t xml:space="preserve">An Android app for organizers to quickly and transparently split group bills. The organizer alone uses the app—participants do not need to install anything. The app supports both receipt OCR and manual </w:t>
+      </w:r>
+      <w:proofErr w:type="gramStart"/>
+      <w:r>
+        <w:t>entry, and</w:t>
+      </w:r>
+      <w:proofErr w:type="gramEnd"/>
+      <w:r>
+        <w:t xml:space="preserve"> produces per-person totals with Thai PromptPay QR codes for easy payment.</w:t>
       </w:r>
     </w:p>
     <w:p>
@@ -201,7 +215,15 @@
       </w:r>
       <w:r>
         <w:br/>
-        <w:t>- Fully offline; online only for optional cloud OCR.</w:t>
+        <w:t xml:space="preserve">- Fully offline; online only for </w:t>
+      </w:r>
+      <w:proofErr w:type="gramStart"/>
+      <w:r>
+        <w:t>optional cloud</w:t>
+      </w:r>
+      <w:proofErr w:type="gramEnd"/>
+      <w:r>
+        <w:t xml:space="preserve"> OCR.</w:t>
       </w:r>
     </w:p>
     <w:p>
@@ -351,32 +373,136 @@
       </w:r>
     </w:p>
     <w:p>
+      <w:pPr>
+        <w:pStyle w:val="ListParagraph"/>
+        <w:numPr>
+          <w:ilvl w:val="0"/>
+          <w:numId w:val="12"/>
+        </w:numPr>
+      </w:pPr>
       <w:r>
-        <w:t>1. App opens directly to a calculator-style input pad for fast item entry.</w:t>
+        <w:t>App opens directly to a calculator-style input pad for fast item entry.</w:t>
       </w:r>
+    </w:p>
+    <w:p>
+      <w:pPr>
+        <w:pStyle w:val="ListParagraph"/>
+        <w:numPr>
+          <w:ilvl w:val="1"/>
+          <w:numId w:val="12"/>
+        </w:numPr>
+      </w:pPr>
+      <w:proofErr w:type="gramStart"/>
       <w:r>
-        <w:br/>
-        <w:t>2. Organizer adds participants from suggested names shown at the top.</w:t>
+        <w:t>If</w:t>
       </w:r>
+      <w:proofErr w:type="gramEnd"/>
       <w:r>
-        <w:br/>
-        <w:t>3. Each expense item is entered and tagged with relevant participants. Items can be labeled by tapping the left side, or removed by swiping with an undo option.</w:t>
+        <w:t xml:space="preserve"> type amount and just click QR generator, it directly </w:t>
       </w:r>
+      <w:proofErr w:type="gramStart"/>
       <w:r>
-        <w:br/>
-        <w:t>4. Once all items are entered, the app generates participant totals and PromptPay QR codes.</w:t>
+        <w:t>go</w:t>
       </w:r>
+      <w:proofErr w:type="gramEnd"/>
       <w:r>
-        <w:br/>
-        <w:t>5. Organizer swipes through QR codes per participant. The last page of this sequence automatically displays the full summary sheet.</w:t>
+        <w:t xml:space="preserve"> to create QR with that single amount. This is intended as a fast way for simple </w:t>
       </w:r>
+      <w:proofErr w:type="gramStart"/>
       <w:r>
-        <w:br/>
-        <w:t>6. The summary sheet includes items, amounts, and participant allocations, with a share button.</w:t>
+        <w:t>case</w:t>
       </w:r>
+      <w:proofErr w:type="gramEnd"/>
       <w:r>
-        <w:br/>
-        <w:t>7. Events are added to history once the first item is entered. History can be accessed through a button without disrupting the main flow.</w:t>
+        <w:t xml:space="preserve"> to collect money from single </w:t>
+      </w:r>
+      <w:proofErr w:type="gramStart"/>
+      <w:r>
+        <w:t>participant</w:t>
+      </w:r>
+      <w:proofErr w:type="gramEnd"/>
+      <w:r>
+        <w:t>. In the QR page just leave the name blank.</w:t>
+      </w:r>
+    </w:p>
+    <w:p>
+      <w:pPr>
+        <w:pStyle w:val="ListParagraph"/>
+        <w:numPr>
+          <w:ilvl w:val="0"/>
+          <w:numId w:val="12"/>
+        </w:numPr>
+      </w:pPr>
+      <w:r>
+        <w:t>Organizer adds participants from suggested names shown at the top.</w:t>
+      </w:r>
+    </w:p>
+    <w:p>
+      <w:pPr>
+        <w:pStyle w:val="ListParagraph"/>
+        <w:numPr>
+          <w:ilvl w:val="0"/>
+          <w:numId w:val="12"/>
+        </w:numPr>
+      </w:pPr>
+      <w:r>
+        <w:t xml:space="preserve">Each expense item is entered and tagged with relevant participants. Items can be labeled by tapping the left </w:t>
+      </w:r>
+      <w:proofErr w:type="gramStart"/>
+      <w:r>
+        <w:t>side, or</w:t>
+      </w:r>
+      <w:proofErr w:type="gramEnd"/>
+      <w:r>
+        <w:t xml:space="preserve"> removed by swiping with an undo option.</w:t>
+      </w:r>
+    </w:p>
+    <w:p>
+      <w:pPr>
+        <w:pStyle w:val="ListParagraph"/>
+        <w:numPr>
+          <w:ilvl w:val="0"/>
+          <w:numId w:val="12"/>
+        </w:numPr>
+      </w:pPr>
+      <w:r>
+        <w:t>Once all items are entered, the app generates participant totals and PromptPay QR codes.</w:t>
+      </w:r>
+    </w:p>
+    <w:p>
+      <w:pPr>
+        <w:pStyle w:val="ListParagraph"/>
+        <w:numPr>
+          <w:ilvl w:val="0"/>
+          <w:numId w:val="12"/>
+        </w:numPr>
+      </w:pPr>
+      <w:r>
+        <w:t>Organizer swipes through QR codes per participant. The last page of this sequence automatically displays the full summary sheet.</w:t>
+      </w:r>
+    </w:p>
+    <w:p>
+      <w:pPr>
+        <w:pStyle w:val="ListParagraph"/>
+        <w:numPr>
+          <w:ilvl w:val="0"/>
+          <w:numId w:val="12"/>
+        </w:numPr>
+      </w:pPr>
+      <w:r>
+        <w:t>The summary sheet includes items, amounts, and participant allocations, with a share button.</w:t>
+      </w:r>
+    </w:p>
+    <w:p>
+      <w:pPr>
+        <w:pStyle w:val="ListParagraph"/>
+        <w:numPr>
+          <w:ilvl w:val="0"/>
+          <w:numId w:val="12"/>
+        </w:numPr>
+      </w:pPr>
+      <w:r>
+        <w:t>Events are added to history once the first item is entered. History can be accessed through a button without disrupting the main flow.</w:t>
       </w:r>
     </w:p>
     <w:p>
@@ -398,14 +524,11 @@
     </w:p>
     <w:p>
       <w:r>
-        <w:rPr>
-          <w:noProof/>
-        </w:rPr>
         <w:drawing>
-          <wp:inline distT="0" distB="0" distL="0" distR="0" wp14:anchorId="211A22F6" wp14:editId="7D47E0E8">
-            <wp:extent cx="4171950" cy="6261553"/>
-            <wp:effectExtent l="0" t="0" r="0" b="6350"/>
-            <wp:docPr id="424412592" name="Picture 2"/>
+          <wp:inline distT="0" distB="0" distL="0" distR="0" wp14:anchorId="6FE1F64A" wp14:editId="3C238AC8">
+            <wp:extent cx="3629025" cy="5667375"/>
+            <wp:effectExtent l="0" t="0" r="9525" b="9525"/>
+            <wp:docPr id="1976695432" name="Picture 2" descr="A screenshot of a phone&#10;&#10;AI-generated content may be incorrect."/>
             <wp:cNvGraphicFramePr>
               <a:graphicFrameLocks xmlns:a="http://schemas.openxmlformats.org/drawingml/2006/main" noChangeAspect="1"/>
             </wp:cNvGraphicFramePr>
@@ -413,12 +536,12 @@
               <a:graphicData uri="http://schemas.openxmlformats.org/drawingml/2006/picture">
                 <pic:pic xmlns:pic="http://schemas.openxmlformats.org/drawingml/2006/picture">
                   <pic:nvPicPr>
-                    <pic:cNvPr id="0" name="Picture 1"/>
+                    <pic:cNvPr id="1976695432" name="Picture 2" descr="A screenshot of a phone&#10;&#10;AI-generated content may be incorrect."/>
                     <pic:cNvPicPr>
                       <a:picLocks noChangeAspect="1" noChangeArrowheads="1"/>
                     </pic:cNvPicPr>
                   </pic:nvPicPr>
-                  <pic:blipFill>
+                  <pic:blipFill rotWithShape="1">
                     <a:blip r:embed="rId6">
                       <a:extLst>
                         <a:ext uri="{28A0092B-C50C-407E-A947-70E740481C1C}">
@@ -426,7 +549,7 @@
                         </a:ext>
                       </a:extLst>
                     </a:blip>
-                    <a:srcRect/>
+                    <a:srcRect l="7780" r="5035" b="9437"/>
                     <a:stretch>
                       <a:fillRect/>
                     </a:stretch>
@@ -434,7 +557,7 @@
                   <pic:spPr bwMode="auto">
                     <a:xfrm>
                       <a:off x="0" y="0"/>
-                      <a:ext cx="4174782" cy="6265803"/>
+                      <a:ext cx="3629025" cy="5667375"/>
                     </a:xfrm>
                     <a:prstGeom prst="rect">
                       <a:avLst/>
@@ -443,6 +566,11 @@
                     <a:ln>
                       <a:noFill/>
                     </a:ln>
+                    <a:extLst>
+                      <a:ext uri="{53640926-AAD7-44D8-BBD7-CCE9431645EC}">
+                        <a14:shadowObscured xmlns:a14="http://schemas.microsoft.com/office/drawing/2010/main"/>
+                      </a:ext>
+                    </a:extLst>
                   </pic:spPr>
                 </pic:pic>
               </a:graphicData>
@@ -451,6 +579,7 @@
         </w:drawing>
       </w:r>
     </w:p>
+    <w:p/>
     <w:p>
       <w:pPr>
         <w:pStyle w:val="Heading2"/>
@@ -502,20 +631,28 @@
         <w:rPr>
           <w:rFonts w:ascii="Cascadia Mono" w:hAnsi="Cascadia Mono" w:cs="Cascadia Mono"/>
         </w:rPr>
-        <w:lastRenderedPageBreak/>
-        <w:t>[ Alice ]</w:t>
+        <w:t xml:space="preserve">[ </w:t>
       </w:r>
-    </w:p>
-    <w:p>
-      <w:pPr>
-        <w:rPr>
-          <w:rFonts w:ascii="Cascadia Mono" w:hAnsi="Cascadia Mono" w:cs="Cascadia Mono"/>
-        </w:rPr>
-      </w:pPr>
+      <w:proofErr w:type="gramStart"/>
       <w:r>
         <w:rPr>
           <w:rFonts w:ascii="Cascadia Mono" w:hAnsi="Cascadia Mono" w:cs="Cascadia Mono"/>
         </w:rPr>
+        <w:t>Alice ]</w:t>
+      </w:r>
+      <w:proofErr w:type="gramEnd"/>
+    </w:p>
+    <w:p>
+      <w:pPr>
+        <w:rPr>
+          <w:rFonts w:ascii="Cascadia Mono" w:hAnsi="Cascadia Mono" w:cs="Cascadia Mono"/>
+        </w:rPr>
+      </w:pPr>
+      <w:r>
+        <w:rPr>
+          <w:rFonts w:ascii="Cascadia Mono" w:hAnsi="Cascadia Mono" w:cs="Cascadia Mono"/>
+        </w:rPr>
+        <w:lastRenderedPageBreak/>
         <w:t>Amount: ฿210.00</w:t>
       </w:r>
     </w:p>
@@ -525,25 +662,57 @@
           <w:rFonts w:ascii="Cascadia Mono" w:hAnsi="Cascadia Mono" w:cs="Cascadia Mono"/>
         </w:rPr>
       </w:pPr>
+      <w:proofErr w:type="gramStart"/>
       <w:r>
         <w:rPr>
           <w:rFonts w:ascii="Cascadia Mono" w:hAnsi="Cascadia Mono" w:cs="Cascadia Mono"/>
         </w:rPr>
-        <w:t>[ PromptPay QR here ]</w:t>
+        <w:t>[ PromptPay</w:t>
       </w:r>
-    </w:p>
-    <w:p>
-      <w:pPr>
-        <w:rPr>
-          <w:rFonts w:ascii="Cascadia Mono" w:hAnsi="Cascadia Mono" w:cs="Cascadia Mono"/>
-        </w:rPr>
-      </w:pPr>
+      <w:proofErr w:type="gramEnd"/>
       <w:r>
         <w:rPr>
           <w:rFonts w:ascii="Cascadia Mono" w:hAnsi="Cascadia Mono" w:cs="Cascadia Mono"/>
         </w:rPr>
-        <w:t>[ Share QR ]</w:t>
+        <w:t xml:space="preserve"> QR </w:t>
       </w:r>
+      <w:proofErr w:type="gramStart"/>
+      <w:r>
+        <w:rPr>
+          <w:rFonts w:ascii="Cascadia Mono" w:hAnsi="Cascadia Mono" w:cs="Cascadia Mono"/>
+        </w:rPr>
+        <w:t>here ]</w:t>
+      </w:r>
+      <w:proofErr w:type="gramEnd"/>
+    </w:p>
+    <w:p>
+      <w:pPr>
+        <w:rPr>
+          <w:rFonts w:ascii="Cascadia Mono" w:hAnsi="Cascadia Mono" w:cs="Cascadia Mono"/>
+        </w:rPr>
+      </w:pPr>
+      <w:proofErr w:type="gramStart"/>
+      <w:r>
+        <w:rPr>
+          <w:rFonts w:ascii="Cascadia Mono" w:hAnsi="Cascadia Mono" w:cs="Cascadia Mono"/>
+        </w:rPr>
+        <w:t>[ Share</w:t>
+      </w:r>
+      <w:proofErr w:type="gramEnd"/>
+      <w:r>
+        <w:rPr>
+          <w:rFonts w:ascii="Cascadia Mono" w:hAnsi="Cascadia Mono" w:cs="Cascadia Mono"/>
+        </w:rPr>
+        <w:t xml:space="preserve"> </w:t>
+      </w:r>
+      <w:proofErr w:type="gramStart"/>
+      <w:r>
+        <w:rPr>
+          <w:rFonts w:ascii="Cascadia Mono" w:hAnsi="Cascadia Mono" w:cs="Cascadia Mono"/>
+        </w:rPr>
+        <w:t>QR ]</w:t>
+      </w:r>
+      <w:proofErr w:type="gramEnd"/>
     </w:p>
     <w:p>
       <w:pPr>
@@ -738,8 +907,30 @@
         <w:rPr>
           <w:rFonts w:ascii="Cascadia Mono" w:hAnsi="Cascadia Mono" w:cs="Cascadia Mono"/>
         </w:rPr>
-        <w:t>Main package name is me.seta.vacset.kanjido</w:t>
+        <w:t xml:space="preserve">Main package name is </w:t>
       </w:r>
+      <w:proofErr w:type="gramStart"/>
+      <w:r>
+        <w:rPr>
+          <w:rFonts w:ascii="Cascadia Mono" w:hAnsi="Cascadia Mono" w:cs="Cascadia Mono"/>
+        </w:rPr>
+        <w:t>me.seta</w:t>
+      </w:r>
+      <w:proofErr w:type="gramEnd"/>
+      <w:r>
+        <w:rPr>
+          <w:rFonts w:ascii="Cascadia Mono" w:hAnsi="Cascadia Mono" w:cs="Cascadia Mono"/>
+        </w:rPr>
+        <w:t>.</w:t>
+      </w:r>
+      <w:proofErr w:type="gramStart"/>
+      <w:r>
+        <w:rPr>
+          <w:rFonts w:ascii="Cascadia Mono" w:hAnsi="Cascadia Mono" w:cs="Cascadia Mono"/>
+        </w:rPr>
+        <w:t>vacset.kanjido</w:t>
+      </w:r>
+      <w:proofErr w:type="gramEnd"/>
     </w:p>
     <w:p>
       <w:pPr>
@@ -1057,6 +1248,95 @@
     </w:lvl>
   </w:abstractNum>
   <w:abstractNum w:abstractNumId="10" w15:restartNumberingAfterBreak="0">
+    <w:nsid w:val="602A6C7F"/>
+    <w:multiLevelType w:val="hybridMultilevel"/>
+    <w:tmpl w:val="427E46BA"/>
+    <w:lvl w:ilvl="0" w:tplc="0409000F">
+      <w:start w:val="1"/>
+      <w:numFmt w:val="decimal"/>
+      <w:lvlText w:val="%1."/>
+      <w:lvlJc w:val="left"/>
+      <w:pPr>
+        <w:ind w:left="720" w:hanging="360"/>
+      </w:pPr>
+      <w:rPr>
+        <w:rFonts w:hint="default"/>
+      </w:rPr>
+    </w:lvl>
+    <w:lvl w:ilvl="1" w:tplc="04090019">
+      <w:start w:val="1"/>
+      <w:numFmt w:val="lowerLetter"/>
+      <w:lvlText w:val="%2."/>
+      <w:lvlJc w:val="left"/>
+      <w:pPr>
+        <w:ind w:left="1440" w:hanging="360"/>
+      </w:pPr>
+    </w:lvl>
+    <w:lvl w:ilvl="2" w:tplc="0409001B" w:tentative="1">
+      <w:start w:val="1"/>
+      <w:numFmt w:val="lowerRoman"/>
+      <w:lvlText w:val="%3."/>
+      <w:lvlJc w:val="right"/>
+      <w:pPr>
+        <w:ind w:left="2160" w:hanging="180"/>
+      </w:pPr>
+    </w:lvl>
+    <w:lvl w:ilvl="3" w:tplc="0409000F" w:tentative="1">
+      <w:start w:val="1"/>
+      <w:numFmt w:val="decimal"/>
+      <w:lvlText w:val="%4."/>
+      <w:lvlJc w:val="left"/>
+      <w:pPr>
+        <w:ind w:left="2880" w:hanging="360"/>
+      </w:pPr>
+    </w:lvl>
+    <w:lvl w:ilvl="4" w:tplc="04090019" w:tentative="1">
+      <w:start w:val="1"/>
+      <w:numFmt w:val="lowerLetter"/>
+      <w:lvlText w:val="%5."/>
+      <w:lvlJc w:val="left"/>
+      <w:pPr>
+        <w:ind w:left="3600" w:hanging="360"/>
+      </w:pPr>
+    </w:lvl>
+    <w:lvl w:ilvl="5" w:tplc="0409001B" w:tentative="1">
+      <w:start w:val="1"/>
+      <w:numFmt w:val="lowerRoman"/>
+      <w:lvlText w:val="%6."/>
+      <w:lvlJc w:val="right"/>
+      <w:pPr>
+        <w:ind w:left="4320" w:hanging="180"/>
+      </w:pPr>
+    </w:lvl>
+    <w:lvl w:ilvl="6" w:tplc="0409000F" w:tentative="1">
+      <w:start w:val="1"/>
+      <w:numFmt w:val="decimal"/>
+      <w:lvlText w:val="%7."/>
+      <w:lvlJc w:val="left"/>
+      <w:pPr>
+        <w:ind w:left="5040" w:hanging="360"/>
+      </w:pPr>
+    </w:lvl>
+    <w:lvl w:ilvl="7" w:tplc="04090019" w:tentative="1">
+      <w:start w:val="1"/>
+      <w:numFmt w:val="lowerLetter"/>
+      <w:lvlText w:val="%8."/>
+      <w:lvlJc w:val="left"/>
+      <w:pPr>
+        <w:ind w:left="5760" w:hanging="360"/>
+      </w:pPr>
+    </w:lvl>
+    <w:lvl w:ilvl="8" w:tplc="0409001B" w:tentative="1">
+      <w:start w:val="1"/>
+      <w:numFmt w:val="lowerRoman"/>
+      <w:lvlText w:val="%9."/>
+      <w:lvlJc w:val="right"/>
+      <w:pPr>
+        <w:ind w:left="6480" w:hanging="180"/>
+      </w:pPr>
+    </w:lvl>
+  </w:abstractNum>
+  <w:abstractNum w:abstractNumId="11" w15:restartNumberingAfterBreak="0">
     <w:nsid w:val="741E02A7"/>
     <w:multiLevelType w:val="hybridMultilevel"/>
     <w:tmpl w:val="C4CEBC86"/>
@@ -1200,6 +1480,9 @@
     <w:abstractNumId w:val="9"/>
   </w:num>
   <w:num w:numId="11" w16cid:durableId="899906207">
+    <w:abstractNumId w:val="11"/>
+  </w:num>
+  <w:num w:numId="12" w16cid:durableId="1946039193">
     <w:abstractNumId w:val="10"/>
   </w:num>
 </w:numbering>
@@ -1808,7 +2091,6 @@
   <w:style w:type="character" w:default="1" w:styleId="DefaultParagraphFont">
     <w:name w:val="Default Paragraph Font"/>
     <w:uiPriority w:val="1"/>
-    <w:semiHidden/>
     <w:unhideWhenUsed/>
   </w:style>
   <w:style w:type="table" w:default="1" w:styleId="TableNormal">

</xml_diff>

<commit_message>
Drop support for QR code with bank account.
</commit_message>
<xml_diff>
--- a/docs/Bill_Splitter_Requirements_Final.docx
+++ b/docs/Bill_Splitter_Requirements_Final.docx
@@ -179,6 +179,9 @@
     <w:p>
       <w:r>
         <w:t>- Organizer sets PromptPay ID (phone or citizen ID).</w:t>
+      </w:r>
+      <w:r>
+        <w:t xml:space="preserve"> No need to support bank account.</w:t>
       </w:r>
       <w:r>
         <w:br/>
@@ -524,6 +527,9 @@
     </w:p>
     <w:p>
       <w:r>
+        <w:rPr>
+          <w:noProof/>
+        </w:rPr>
         <w:drawing>
           <wp:inline distT="0" distB="0" distL="0" distR="0" wp14:anchorId="6FE1F64A" wp14:editId="3C238AC8">
             <wp:extent cx="3629025" cy="5667375"/>
@@ -2091,6 +2097,7 @@
   <w:style w:type="character" w:default="1" w:styleId="DefaultParagraphFont">
     <w:name w:val="Default Paragraph Font"/>
     <w:uiPriority w:val="1"/>
+    <w:semiHidden/>
     <w:unhideWhenUsed/>
   </w:style>
   <w:style w:type="table" w:default="1" w:styleId="TableNormal">

</xml_diff>

<commit_message>
Refactor: Add participant chip and autosuggest
This commit introduces a new UI for adding and managing participants using chips. It also adds an autosuggest feature for participant names.

- Add `ParticipantChip`, `AddChip`, and `AddParticipantInputChip` Composables for a more user-friendly interface.
- Implement autosuggest logic in `EventBuilderViewModel` based on name frequency and co-occurrence.
- Update `EntryScreen` to use the new `ParticipantPanel`.
- Add `androidx.compose.ui` dependency.
</commit_message>
<xml_diff>
--- a/docs/Bill_Splitter_Requirements_Final.docx
+++ b/docs/Bill_Splitter_Requirements_Final.docx
@@ -26,15 +26,15 @@
     </w:p>
     <w:p>
       <w:r>
-        <w:t xml:space="preserve">An Android app for organizers to quickly and transparently split group bills. The organizer alone uses the app—participants do not need to install anything. The app supports both receipt OCR and manual </w:t>
+        <w:t xml:space="preserve">An Android app for organizers to quickly and transparently split group bills. The organizer alone uses the app—participants do not need to install anything. The app supports both receipt OCR and manual entry, and produces per-person totals with Thai </w:t>
       </w:r>
-      <w:proofErr w:type="gramStart"/>
+      <w:proofErr w:type="spellStart"/>
       <w:r>
-        <w:t>entry, and</w:t>
+        <w:t>PromptPay</w:t>
       </w:r>
-      <w:proofErr w:type="gramEnd"/>
+      <w:proofErr w:type="spellEnd"/>
       <w:r>
-        <w:t xml:space="preserve"> produces per-person totals with Thai PromptPay QR codes for easy payment.</w:t>
+        <w:t xml:space="preserve"> QR codes for easy payment.</w:t>
       </w:r>
     </w:p>
     <w:p>
@@ -164,7 +164,15 @@
       </w:r>
       <w:r>
         <w:br/>
-        <w:t>2. Per-person card (PNG): Event name + date, participant name + total (THB), PromptPay QR with embedded amount + reference, minimal design.</w:t>
+        <w:t xml:space="preserve">2. Per-person card (PNG): Event name + date, participant name + total (THB), </w:t>
+      </w:r>
+      <w:proofErr w:type="spellStart"/>
+      <w:r>
+        <w:t>PromptPay</w:t>
+      </w:r>
+      <w:proofErr w:type="spellEnd"/>
+      <w:r>
+        <w:t xml:space="preserve"> QR with embedded amount + reference, minimal design.</w:t>
       </w:r>
     </w:p>
     <w:p>
@@ -178,7 +186,15 @@
     </w:p>
     <w:p>
       <w:r>
-        <w:t>- Organizer sets PromptPay ID (phone or citizen ID).</w:t>
+        <w:t xml:space="preserve">- Organizer sets </w:t>
+      </w:r>
+      <w:proofErr w:type="spellStart"/>
+      <w:r>
+        <w:t>PromptPay</w:t>
+      </w:r>
+      <w:proofErr w:type="spellEnd"/>
+      <w:r>
+        <w:t xml:space="preserve"> ID (phone or citizen ID).</w:t>
       </w:r>
       <w:r>
         <w:t xml:space="preserve"> No need to support bank account.</w:t>
@@ -218,15 +234,7 @@
       </w:r>
       <w:r>
         <w:br/>
-        <w:t xml:space="preserve">- Fully offline; online only for </w:t>
-      </w:r>
-      <w:proofErr w:type="gramStart"/>
-      <w:r>
-        <w:t>optional cloud</w:t>
-      </w:r>
-      <w:proofErr w:type="gramEnd"/>
-      <w:r>
-        <w:t xml:space="preserve"> OCR.</w:t>
+        <w:t>- Fully offline; online only for optional cloud OCR.</w:t>
       </w:r>
     </w:p>
     <w:p>
@@ -326,7 +334,15 @@
       </w:r>
       <w:r>
         <w:br/>
-        <w:t>- PromptPay compatibility → test with major Thai banks early.</w:t>
+        <w:t xml:space="preserve">- </w:t>
+      </w:r>
+      <w:proofErr w:type="spellStart"/>
+      <w:r>
+        <w:t>PromptPay</w:t>
+      </w:r>
+      <w:proofErr w:type="spellEnd"/>
+      <w:r>
+        <w:t xml:space="preserve"> compatibility → test with major Thai banks early.</w:t>
       </w:r>
       <w:r>
         <w:br/>
@@ -359,7 +375,15 @@
       </w:r>
       <w:r>
         <w:br/>
-        <w:t>- Per-person card generates valid PromptPay QR.</w:t>
+        <w:t xml:space="preserve">- Per-person card generates valid </w:t>
+      </w:r>
+      <w:proofErr w:type="spellStart"/>
+      <w:r>
+        <w:t>PromptPay</w:t>
+      </w:r>
+      <w:proofErr w:type="spellEnd"/>
+      <w:r>
+        <w:t xml:space="preserve"> QR.</w:t>
       </w:r>
       <w:r>
         <w:br/>
@@ -395,37 +419,8 @@
           <w:numId w:val="12"/>
         </w:numPr>
       </w:pPr>
-      <w:proofErr w:type="gramStart"/>
       <w:r>
-        <w:t>If</w:t>
-      </w:r>
-      <w:proofErr w:type="gramEnd"/>
-      <w:r>
-        <w:t xml:space="preserve"> type amount and just click QR generator, it directly </w:t>
-      </w:r>
-      <w:proofErr w:type="gramStart"/>
-      <w:r>
-        <w:t>go</w:t>
-      </w:r>
-      <w:proofErr w:type="gramEnd"/>
-      <w:r>
-        <w:t xml:space="preserve"> to create QR with that single amount. This is intended as a fast way for simple </w:t>
-      </w:r>
-      <w:proofErr w:type="gramStart"/>
-      <w:r>
-        <w:t>case</w:t>
-      </w:r>
-      <w:proofErr w:type="gramEnd"/>
-      <w:r>
-        <w:t xml:space="preserve"> to collect money from single </w:t>
-      </w:r>
-      <w:proofErr w:type="gramStart"/>
-      <w:r>
-        <w:t>participant</w:t>
-      </w:r>
-      <w:proofErr w:type="gramEnd"/>
-      <w:r>
-        <w:t>. In the QR page just leave the name blank.</w:t>
+        <w:t>If type amount and just click QR generator, it directly go to create QR with that single amount. This is intended as a fast way for simple case to collect money from single participant. In the QR page just leave the name blank.</w:t>
       </w:r>
     </w:p>
     <w:p>
@@ -449,15 +444,7 @@
         </w:numPr>
       </w:pPr>
       <w:r>
-        <w:t xml:space="preserve">Each expense item is entered and tagged with relevant participants. Items can be labeled by tapping the left </w:t>
-      </w:r>
-      <w:proofErr w:type="gramStart"/>
-      <w:r>
-        <w:t>side, or</w:t>
-      </w:r>
-      <w:proofErr w:type="gramEnd"/>
-      <w:r>
-        <w:t xml:space="preserve"> removed by swiping with an undo option.</w:t>
+        <w:t>Each expense item is entered and tagged with relevant participants. Items can be labeled by tapping the left side, or removed by swiping with an undo option.</w:t>
       </w:r>
     </w:p>
     <w:p>
@@ -469,7 +456,15 @@
         </w:numPr>
       </w:pPr>
       <w:r>
-        <w:t>Once all items are entered, the app generates participant totals and PromptPay QR codes.</w:t>
+        <w:t xml:space="preserve">Once all items are entered, the app generates participant totals and </w:t>
+      </w:r>
+      <w:proofErr w:type="spellStart"/>
+      <w:r>
+        <w:t>PromptPay</w:t>
+      </w:r>
+      <w:proofErr w:type="spellEnd"/>
+      <w:r>
+        <w:t xml:space="preserve"> QR codes.</w:t>
       </w:r>
     </w:p>
     <w:p>
@@ -508,6 +503,57 @@
         <w:t>Events are added to history once the first item is entered. History can be accessed through a button without disrupting the main flow.</w:t>
       </w:r>
     </w:p>
+    <w:p>
+      <w:pPr>
+        <w:pStyle w:val="Heading2"/>
+      </w:pPr>
+      <w:r>
+        <w:t>Participant Management UI Panel</w:t>
+      </w:r>
+    </w:p>
+    <w:p>
+      <w:pPr>
+        <w:pStyle w:val="ListParagraph"/>
+        <w:numPr>
+          <w:ilvl w:val="0"/>
+          <w:numId w:val="13"/>
+        </w:numPr>
+      </w:pPr>
+      <w:r>
+        <w:t xml:space="preserve">This panel is list of chips, each chip is a participant, with name (label), and a minus icon behind. It looks like this </w:t>
+      </w:r>
+      <w:r>
+        <w:sym w:font="Wingdings" w:char="F0E0"/>
+      </w:r>
+      <w:r>
+        <w:t xml:space="preserve">  [name|-]. When tab ‘-‘ icon, the name is removed.</w:t>
+      </w:r>
+    </w:p>
+    <w:p>
+      <w:pPr>
+        <w:pStyle w:val="ListParagraph"/>
+        <w:numPr>
+          <w:ilvl w:val="0"/>
+          <w:numId w:val="13"/>
+        </w:numPr>
+      </w:pPr>
+      <w:r>
+        <w:t>There is a special chip at the end of the list with [+] icon. Tap this will add show a text box for adding participant. This text box will have 2 icons [checkmark, x mark] for confirming the name and add chip to list, and to cancel inputting respectively.</w:t>
+      </w:r>
+    </w:p>
+    <w:p>
+      <w:pPr>
+        <w:pStyle w:val="ListParagraph"/>
+        <w:numPr>
+          <w:ilvl w:val="0"/>
+          <w:numId w:val="13"/>
+        </w:numPr>
+      </w:pPr>
+      <w:r>
+        <w:t>Text box will feature auto suggest frequently used names and frequently co-occurrence names</w:t>
+      </w:r>
+    </w:p>
+    <w:p/>
     <w:p>
       <w:pPr>
         <w:pStyle w:val="Heading1"/>
@@ -637,16 +683,8 @@
         <w:rPr>
           <w:rFonts w:ascii="Cascadia Mono" w:hAnsi="Cascadia Mono" w:cs="Cascadia Mono"/>
         </w:rPr>
-        <w:t xml:space="preserve">[ </w:t>
+        <w:t>[ Alice ]</w:t>
       </w:r>
-      <w:proofErr w:type="gramStart"/>
-      <w:r>
-        <w:rPr>
-          <w:rFonts w:ascii="Cascadia Mono" w:hAnsi="Cascadia Mono" w:cs="Cascadia Mono"/>
-        </w:rPr>
-        <w:t>Alice ]</w:t>
-      </w:r>
-      <w:proofErr w:type="gramEnd"/>
     </w:p>
     <w:p>
       <w:pPr>
@@ -668,28 +706,26 @@
           <w:rFonts w:ascii="Cascadia Mono" w:hAnsi="Cascadia Mono" w:cs="Cascadia Mono"/>
         </w:rPr>
       </w:pPr>
-      <w:proofErr w:type="gramStart"/>
       <w:r>
         <w:rPr>
           <w:rFonts w:ascii="Cascadia Mono" w:hAnsi="Cascadia Mono" w:cs="Cascadia Mono"/>
         </w:rPr>
-        <w:t>[ PromptPay</w:t>
+        <w:t xml:space="preserve">[ </w:t>
       </w:r>
-      <w:proofErr w:type="gramEnd"/>
+      <w:proofErr w:type="spellStart"/>
       <w:r>
         <w:rPr>
           <w:rFonts w:ascii="Cascadia Mono" w:hAnsi="Cascadia Mono" w:cs="Cascadia Mono"/>
         </w:rPr>
-        <w:t xml:space="preserve"> QR </w:t>
+        <w:t>PromptPay</w:t>
       </w:r>
-      <w:proofErr w:type="gramStart"/>
+      <w:proofErr w:type="spellEnd"/>
       <w:r>
         <w:rPr>
           <w:rFonts w:ascii="Cascadia Mono" w:hAnsi="Cascadia Mono" w:cs="Cascadia Mono"/>
         </w:rPr>
-        <w:t>here ]</w:t>
+        <w:t xml:space="preserve"> QR here ]</w:t>
       </w:r>
-      <w:proofErr w:type="gramEnd"/>
     </w:p>
     <w:p>
       <w:pPr>
@@ -697,28 +733,12 @@
           <w:rFonts w:ascii="Cascadia Mono" w:hAnsi="Cascadia Mono" w:cs="Cascadia Mono"/>
         </w:rPr>
       </w:pPr>
-      <w:proofErr w:type="gramStart"/>
       <w:r>
         <w:rPr>
           <w:rFonts w:ascii="Cascadia Mono" w:hAnsi="Cascadia Mono" w:cs="Cascadia Mono"/>
         </w:rPr>
-        <w:t>[ Share</w:t>
+        <w:t>[ Share QR ]</w:t>
       </w:r>
-      <w:proofErr w:type="gramEnd"/>
-      <w:r>
-        <w:rPr>
-          <w:rFonts w:ascii="Cascadia Mono" w:hAnsi="Cascadia Mono" w:cs="Cascadia Mono"/>
-        </w:rPr>
-        <w:t xml:space="preserve"> </w:t>
-      </w:r>
-      <w:proofErr w:type="gramStart"/>
-      <w:r>
-        <w:rPr>
-          <w:rFonts w:ascii="Cascadia Mono" w:hAnsi="Cascadia Mono" w:cs="Cascadia Mono"/>
-        </w:rPr>
-        <w:t>QR ]</w:t>
-      </w:r>
-      <w:proofErr w:type="gramEnd"/>
     </w:p>
     <w:p>
       <w:pPr>
@@ -889,7 +909,21 @@
         <w:rPr>
           <w:rFonts w:ascii="Cascadia Mono" w:hAnsi="Cascadia Mono" w:cs="Cascadia Mono"/>
         </w:rPr>
-        <w:t>, shared on github already</w:t>
+        <w:t xml:space="preserve">, shared on </w:t>
+      </w:r>
+      <w:proofErr w:type="spellStart"/>
+      <w:r>
+        <w:rPr>
+          <w:rFonts w:ascii="Cascadia Mono" w:hAnsi="Cascadia Mono" w:cs="Cascadia Mono"/>
+        </w:rPr>
+        <w:t>github</w:t>
+      </w:r>
+      <w:proofErr w:type="spellEnd"/>
+      <w:r>
+        <w:rPr>
+          <w:rFonts w:ascii="Cascadia Mono" w:hAnsi="Cascadia Mono" w:cs="Cascadia Mono"/>
+        </w:rPr>
+        <w:t xml:space="preserve"> already</w:t>
       </w:r>
       <w:r>
         <w:rPr>
@@ -915,28 +949,14 @@
         </w:rPr>
         <w:t xml:space="preserve">Main package name is </w:t>
       </w:r>
-      <w:proofErr w:type="gramStart"/>
+      <w:proofErr w:type="spellStart"/>
       <w:r>
         <w:rPr>
           <w:rFonts w:ascii="Cascadia Mono" w:hAnsi="Cascadia Mono" w:cs="Cascadia Mono"/>
         </w:rPr>
-        <w:t>me.seta</w:t>
+        <w:t>me.seta.vacset.kanjido</w:t>
       </w:r>
-      <w:proofErr w:type="gramEnd"/>
-      <w:r>
-        <w:rPr>
-          <w:rFonts w:ascii="Cascadia Mono" w:hAnsi="Cascadia Mono" w:cs="Cascadia Mono"/>
-        </w:rPr>
-        <w:t>.</w:t>
-      </w:r>
-      <w:proofErr w:type="gramStart"/>
-      <w:r>
-        <w:rPr>
-          <w:rFonts w:ascii="Cascadia Mono" w:hAnsi="Cascadia Mono" w:cs="Cascadia Mono"/>
-        </w:rPr>
-        <w:t>vacset.kanjido</w:t>
-      </w:r>
-      <w:proofErr w:type="gramEnd"/>
+      <w:proofErr w:type="spellEnd"/>
     </w:p>
     <w:p>
       <w:pPr>
@@ -953,8 +973,16 @@
         <w:rPr>
           <w:rFonts w:ascii="Cascadia Mono" w:hAnsi="Cascadia Mono" w:cs="Cascadia Mono"/>
         </w:rPr>
-        <w:t>Application name is Kanjido</w:t>
+        <w:t xml:space="preserve">Application name is </w:t>
       </w:r>
+      <w:proofErr w:type="spellStart"/>
+      <w:r>
+        <w:rPr>
+          <w:rFonts w:ascii="Cascadia Mono" w:hAnsi="Cascadia Mono" w:cs="Cascadia Mono"/>
+        </w:rPr>
+        <w:t>Kanjido</w:t>
+      </w:r>
+      <w:proofErr w:type="spellEnd"/>
     </w:p>
     <w:p>
       <w:pPr>
@@ -971,7 +999,35 @@
         <w:rPr>
           <w:rFonts w:ascii="Cascadia Mono" w:hAnsi="Cascadia Mono" w:cs="Cascadia Mono"/>
         </w:rPr>
-        <w:t>Put dependency on zxing and mlkit already</w:t>
+        <w:t xml:space="preserve">Put dependency on </w:t>
+      </w:r>
+      <w:proofErr w:type="spellStart"/>
+      <w:r>
+        <w:rPr>
+          <w:rFonts w:ascii="Cascadia Mono" w:hAnsi="Cascadia Mono" w:cs="Cascadia Mono"/>
+        </w:rPr>
+        <w:t>zxing</w:t>
+      </w:r>
+      <w:proofErr w:type="spellEnd"/>
+      <w:r>
+        <w:rPr>
+          <w:rFonts w:ascii="Cascadia Mono" w:hAnsi="Cascadia Mono" w:cs="Cascadia Mono"/>
+        </w:rPr>
+        <w:t xml:space="preserve"> and </w:t>
+      </w:r>
+      <w:proofErr w:type="spellStart"/>
+      <w:r>
+        <w:rPr>
+          <w:rFonts w:ascii="Cascadia Mono" w:hAnsi="Cascadia Mono" w:cs="Cascadia Mono"/>
+        </w:rPr>
+        <w:t>mlkit</w:t>
+      </w:r>
+      <w:proofErr w:type="spellEnd"/>
+      <w:r>
+        <w:rPr>
+          <w:rFonts w:ascii="Cascadia Mono" w:hAnsi="Cascadia Mono" w:cs="Cascadia Mono"/>
+        </w:rPr>
+        <w:t xml:space="preserve"> already</w:t>
       </w:r>
     </w:p>
     <w:p>
@@ -1254,6 +1310,95 @@
     </w:lvl>
   </w:abstractNum>
   <w:abstractNum w:abstractNumId="10" w15:restartNumberingAfterBreak="0">
+    <w:nsid w:val="56966D9C"/>
+    <w:multiLevelType w:val="hybridMultilevel"/>
+    <w:tmpl w:val="98683C52"/>
+    <w:lvl w:ilvl="0" w:tplc="0409000F">
+      <w:start w:val="1"/>
+      <w:numFmt w:val="decimal"/>
+      <w:lvlText w:val="%1."/>
+      <w:lvlJc w:val="left"/>
+      <w:pPr>
+        <w:ind w:left="720" w:hanging="360"/>
+      </w:pPr>
+      <w:rPr>
+        <w:rFonts w:hint="default"/>
+      </w:rPr>
+    </w:lvl>
+    <w:lvl w:ilvl="1" w:tplc="04090019" w:tentative="1">
+      <w:start w:val="1"/>
+      <w:numFmt w:val="lowerLetter"/>
+      <w:lvlText w:val="%2."/>
+      <w:lvlJc w:val="left"/>
+      <w:pPr>
+        <w:ind w:left="1440" w:hanging="360"/>
+      </w:pPr>
+    </w:lvl>
+    <w:lvl w:ilvl="2" w:tplc="0409001B" w:tentative="1">
+      <w:start w:val="1"/>
+      <w:numFmt w:val="lowerRoman"/>
+      <w:lvlText w:val="%3."/>
+      <w:lvlJc w:val="right"/>
+      <w:pPr>
+        <w:ind w:left="2160" w:hanging="180"/>
+      </w:pPr>
+    </w:lvl>
+    <w:lvl w:ilvl="3" w:tplc="0409000F" w:tentative="1">
+      <w:start w:val="1"/>
+      <w:numFmt w:val="decimal"/>
+      <w:lvlText w:val="%4."/>
+      <w:lvlJc w:val="left"/>
+      <w:pPr>
+        <w:ind w:left="2880" w:hanging="360"/>
+      </w:pPr>
+    </w:lvl>
+    <w:lvl w:ilvl="4" w:tplc="04090019" w:tentative="1">
+      <w:start w:val="1"/>
+      <w:numFmt w:val="lowerLetter"/>
+      <w:lvlText w:val="%5."/>
+      <w:lvlJc w:val="left"/>
+      <w:pPr>
+        <w:ind w:left="3600" w:hanging="360"/>
+      </w:pPr>
+    </w:lvl>
+    <w:lvl w:ilvl="5" w:tplc="0409001B" w:tentative="1">
+      <w:start w:val="1"/>
+      <w:numFmt w:val="lowerRoman"/>
+      <w:lvlText w:val="%6."/>
+      <w:lvlJc w:val="right"/>
+      <w:pPr>
+        <w:ind w:left="4320" w:hanging="180"/>
+      </w:pPr>
+    </w:lvl>
+    <w:lvl w:ilvl="6" w:tplc="0409000F" w:tentative="1">
+      <w:start w:val="1"/>
+      <w:numFmt w:val="decimal"/>
+      <w:lvlText w:val="%7."/>
+      <w:lvlJc w:val="left"/>
+      <w:pPr>
+        <w:ind w:left="5040" w:hanging="360"/>
+      </w:pPr>
+    </w:lvl>
+    <w:lvl w:ilvl="7" w:tplc="04090019" w:tentative="1">
+      <w:start w:val="1"/>
+      <w:numFmt w:val="lowerLetter"/>
+      <w:lvlText w:val="%8."/>
+      <w:lvlJc w:val="left"/>
+      <w:pPr>
+        <w:ind w:left="5760" w:hanging="360"/>
+      </w:pPr>
+    </w:lvl>
+    <w:lvl w:ilvl="8" w:tplc="0409001B" w:tentative="1">
+      <w:start w:val="1"/>
+      <w:numFmt w:val="lowerRoman"/>
+      <w:lvlText w:val="%9."/>
+      <w:lvlJc w:val="right"/>
+      <w:pPr>
+        <w:ind w:left="6480" w:hanging="180"/>
+      </w:pPr>
+    </w:lvl>
+  </w:abstractNum>
+  <w:abstractNum w:abstractNumId="11" w15:restartNumberingAfterBreak="0">
     <w:nsid w:val="602A6C7F"/>
     <w:multiLevelType w:val="hybridMultilevel"/>
     <w:tmpl w:val="427E46BA"/>
@@ -1342,7 +1487,7 @@
       </w:pPr>
     </w:lvl>
   </w:abstractNum>
-  <w:abstractNum w:abstractNumId="11" w15:restartNumberingAfterBreak="0">
+  <w:abstractNum w:abstractNumId="12" w15:restartNumberingAfterBreak="0">
     <w:nsid w:val="741E02A7"/>
     <w:multiLevelType w:val="hybridMultilevel"/>
     <w:tmpl w:val="C4CEBC86"/>
@@ -1486,9 +1631,12 @@
     <w:abstractNumId w:val="9"/>
   </w:num>
   <w:num w:numId="11" w16cid:durableId="899906207">
+    <w:abstractNumId w:val="12"/>
+  </w:num>
+  <w:num w:numId="12" w16cid:durableId="1946039193">
     <w:abstractNumId w:val="11"/>
   </w:num>
-  <w:num w:numId="12" w16cid:durableId="1946039193">
+  <w:num w:numId="13" w16cid:durableId="101654534">
     <w:abstractNumId w:val="10"/>
   </w:num>
 </w:numbering>

</xml_diff>